<commit_message>
DMV note update 2025 5 22
</commit_message>
<xml_diff>
--- a/Lec/Data Mining/Exam/Exam note.docx
+++ b/Lec/Data Mining/Exam/Exam note.docx
@@ -261,15 +261,7 @@
         <w:t>可被编码为数字</w:t>
       </w:r>
       <w:r>
-        <w:t>'dummy variables</w:t>
-      </w:r>
-      <w:proofErr w:type="gramStart"/>
-      <w:r>
-        <w:t>哑</w:t>
-      </w:r>
-      <w:proofErr w:type="gramEnd"/>
-      <w:r>
-        <w:t>变量'</w:t>
+        <w:t>'dummy variables哑变量'</w:t>
       </w:r>
     </w:p>
     <w:p>
@@ -554,15 +546,7 @@
         </w:drawing>
       </w:r>
       <w:r>
-        <w:t xml:space="preserve">pi 是类别 </w:t>
-      </w:r>
-      <w:proofErr w:type="spellStart"/>
-      <w:r>
-        <w:t>i</w:t>
-      </w:r>
-      <w:proofErr w:type="spellEnd"/>
-      <w:r>
-        <w:t xml:space="preserve"> 元素的比例</w:t>
+        <w:t>pi 是类别 i 元素的比例</w:t>
       </w:r>
     </w:p>
     <w:p>
@@ -660,11 +644,181 @@
     </w:p>
     <w:p/>
     <w:p>
+      <w:r>
+        <w:t>Apriori algorithm</w:t>
+      </w:r>
+      <w:r>
+        <w:rPr>
+          <w:rFonts w:hint="eastAsia"/>
+        </w:rPr>
+        <w:t>:</w:t>
+      </w:r>
+    </w:p>
+    <w:p>
+      <w:r>
+        <w:tab/>
+      </w:r>
+      <w:r>
+        <w:rPr>
+          <w:rFonts w:hint="eastAsia"/>
+        </w:rPr>
+        <w:t>先找</w:t>
+      </w:r>
+      <w:r>
+        <w:t>support for each 1-itemset</w:t>
+      </w:r>
+      <w:r>
+        <w:rPr>
+          <w:rFonts w:hint="eastAsia"/>
+        </w:rPr>
+        <w:t>（所有事务中每个元素的占比）</w:t>
+      </w:r>
+    </w:p>
+    <w:p>
+      <w:r>
+        <w:tab/>
+      </w:r>
+      <w:r>
+        <w:rPr>
+          <w:rFonts w:hint="eastAsia"/>
+        </w:rPr>
+        <w:t>去掉小于预定support的</w:t>
+      </w:r>
+    </w:p>
+    <w:p>
+      <w:r>
+        <w:tab/>
+      </w:r>
+      <w:r>
+        <w:rPr>
+          <w:rFonts w:hint="eastAsia"/>
+        </w:rPr>
+        <w:t>得到</w:t>
+      </w:r>
+      <w:r>
+        <w:t>Frequent 1-itemsets</w:t>
+      </w:r>
+    </w:p>
+    <w:p>
+      <w:r>
+        <w:tab/>
+      </w:r>
+      <w:r>
+        <w:rPr>
+          <w:rFonts w:hint="eastAsia"/>
+        </w:rPr>
+        <w:t>从</w:t>
+      </w:r>
+      <w:r>
+        <w:t>Frequent 1-itemsets</w:t>
+      </w:r>
+      <w:r>
+        <w:rPr>
+          <w:rFonts w:hint="eastAsia"/>
+        </w:rPr>
+        <w:t>中生成</w:t>
+      </w:r>
+      <w:r>
+        <w:t>2-itemsets</w:t>
+      </w:r>
+    </w:p>
+    <w:p>
+      <w:r>
+        <w:tab/>
+      </w:r>
+      <w:r>
+        <w:rPr>
+          <w:rFonts w:hint="eastAsia"/>
+        </w:rPr>
+        <w:t>再查看</w:t>
+      </w:r>
+      <w:r>
+        <w:t xml:space="preserve">support for each </w:t>
+      </w:r>
+      <w:r>
+        <w:rPr>
+          <w:rFonts w:hint="eastAsia"/>
+        </w:rPr>
+        <w:t>2</w:t>
+      </w:r>
+      <w:r>
+        <w:t>-itemset</w:t>
+      </w:r>
+    </w:p>
+    <w:p>
+      <w:r>
+        <w:tab/>
+      </w:r>
+      <w:r>
+        <w:rPr>
+          <w:rFonts w:hint="eastAsia"/>
+        </w:rPr>
+        <w:t>往下直到事务中没有更多组合</w:t>
+      </w:r>
+    </w:p>
+    <w:p>
+      <w:r>
+        <w:tab/>
+      </w:r>
+      <w:r>
+        <w:rPr>
+          <w:rFonts w:hint="eastAsia"/>
+        </w:rPr>
+        <w:t>置信度公式：</w:t>
+      </w:r>
+      <w:r>
+        <w:drawing>
+          <wp:inline distT="0" distB="0" distL="0" distR="0" wp14:anchorId="1A07D4F2" wp14:editId="5498C0B4">
+            <wp:extent cx="1860513" cy="366101"/>
+            <wp:effectExtent l="0" t="0" r="6985" b="0"/>
+            <wp:docPr id="1843586651" name="图片 1" descr="文本&#10;&#10;AI 生成的内容可能不正确。"/>
+            <wp:cNvGraphicFramePr>
+              <a:graphicFrameLocks xmlns:a="http://schemas.openxmlformats.org/drawingml/2006/main" noChangeAspect="1"/>
+            </wp:cNvGraphicFramePr>
+            <a:graphic xmlns:a="http://schemas.openxmlformats.org/drawingml/2006/main">
+              <a:graphicData uri="http://schemas.openxmlformats.org/drawingml/2006/picture">
+                <pic:pic xmlns:pic="http://schemas.openxmlformats.org/drawingml/2006/picture">
+                  <pic:nvPicPr>
+                    <pic:cNvPr id="1843586651" name="图片 1" descr="文本&#10;&#10;AI 生成的内容可能不正确。"/>
+                    <pic:cNvPicPr/>
+                  </pic:nvPicPr>
+                  <pic:blipFill>
+                    <a:blip r:embed="rId7"/>
+                    <a:stretch>
+                      <a:fillRect/>
+                    </a:stretch>
+                  </pic:blipFill>
+                  <pic:spPr>
+                    <a:xfrm>
+                      <a:off x="0" y="0"/>
+                      <a:ext cx="1875127" cy="368977"/>
+                    </a:xfrm>
+                    <a:prstGeom prst="rect">
+                      <a:avLst/>
+                    </a:prstGeom>
+                  </pic:spPr>
+                </pic:pic>
+              </a:graphicData>
+            </a:graphic>
+          </wp:inline>
+        </w:drawing>
+      </w:r>
+    </w:p>
+    <w:p>
       <w:pPr>
         <w:rPr>
           <w:rFonts w:hint="eastAsia"/>
         </w:rPr>
       </w:pPr>
+      <w:r>
+        <w:tab/>
+      </w:r>
+      <w:r>
+        <w:rPr>
+          <w:rFonts w:hint="eastAsia"/>
+        </w:rPr>
+        <w:t>算出来后对比是否达到最小置信度要求</w:t>
+      </w:r>
     </w:p>
     <w:sectPr>
       <w:pgSz w:w="11906" w:h="16838"/>
@@ -1283,7 +1437,6 @@
   <w:style w:type="character" w:default="1" w:styleId="a0">
     <w:name w:val="Default Paragraph Font"/>
     <w:uiPriority w:val="1"/>
-    <w:semiHidden/>
     <w:unhideWhenUsed/>
   </w:style>
   <w:style w:type="table" w:default="1" w:styleId="a1">

</xml_diff>